<commit_message>
고정 create Process로 test하는중
</commit_message>
<xml_diff>
--- a/CPU scheduler 보고서.docx
+++ b/CPU scheduler 보고서.docx
@@ -4,18 +4,25 @@
   <w:body>
     <w:p>
       <w:pPr>
-        <w:rPr>
-          <w:rFonts w:hint="eastAsia"/>
-        </w:rPr>
-      </w:pPr>
-      <w:r>
-        <w:rPr>
-          <w:rFonts w:hint="eastAsia"/>
+        <w:jc w:val="center"/>
+        <w:rPr>
+          <w:b/>
+          <w:bCs/>
+        </w:rPr>
+      </w:pPr>
+      <w:r>
+        <w:rPr>
+          <w:rFonts w:hint="eastAsia"/>
+          <w:b/>
+          <w:bCs/>
         </w:rPr>
         <w:t>CPU Scheduler 보고서</w:t>
       </w:r>
     </w:p>
     <w:p>
+      <w:pPr>
+        <w:jc w:val="right"/>
+      </w:pPr>
       <w:r>
         <w:rPr>
           <w:rFonts w:hint="eastAsia"/>
@@ -29,13 +36,7 @@
         <w:t>은주연</w:t>
       </w:r>
     </w:p>
-    <w:p>
-      <w:pPr>
-        <w:rPr>
-          <w:rFonts w:hint="eastAsia"/>
-        </w:rPr>
-      </w:pPr>
-    </w:p>
+    <w:p/>
     <w:p>
       <w:r>
         <w:rPr>
@@ -120,13 +121,7 @@
       </w:r>
     </w:p>
     <w:p/>
-    <w:p>
-      <w:pPr>
-        <w:rPr>
-          <w:rFonts w:hint="eastAsia"/>
-        </w:rPr>
-      </w:pPr>
-    </w:p>
+    <w:p/>
     <w:p>
       <w:pPr>
         <w:pStyle w:val="a6"/>
@@ -151,9 +146,6 @@
     <w:p>
       <w:pPr>
         <w:ind w:left="440"/>
-        <w:rPr>
-          <w:rFonts w:hint="eastAsia"/>
-        </w:rPr>
       </w:pPr>
     </w:p>
     <w:p>
@@ -209,19 +201,8 @@
         <w:t xml:space="preserve"> 역할을 수행한다.</w:t>
       </w:r>
     </w:p>
-    <w:p>
-      <w:pPr>
-        <w:rPr>
-          <w:rFonts w:hint="eastAsia"/>
-        </w:rPr>
-      </w:pPr>
-    </w:p>
-    <w:p>
-      <w:pPr>
-        <w:rPr>
-          <w:rFonts w:hint="eastAsia"/>
-        </w:rPr>
-      </w:pPr>
+    <w:p/>
+    <w:p>
       <w:r>
         <w:rPr>
           <w:rFonts w:hint="eastAsia"/>
@@ -296,11 +277,6 @@
       </w:r>
     </w:p>
     <w:p>
-      <w:pPr>
-        <w:rPr>
-          <w:rFonts w:hint="eastAsia"/>
-        </w:rPr>
-      </w:pPr>
       <w:r>
         <w:rPr>
           <w:rFonts w:hint="eastAsia"/>
@@ -328,17 +304,20 @@
         <w:t>의 핵</w:t>
       </w:r>
       <w:r>
-        <w:t>심 메커니즘이다. 본 프로젝트에서는 이 스케줄러가 실제로 어떻게 동작하는지를 다양한 알고리즘 구현을 통해 시뮬레이션하고, 각 방식의 성능 특성과 차이를 분석하고자 한다.</w:t>
+        <w:t xml:space="preserve">심 메커니즘이다. 본 프로젝트에서는 이 스케줄러가 실제로 어떻게 동작하는지를 다양한 알고리즘 구현을 통해 시뮬레이션하고, 각 방식의 성능 특성과 차이를 </w:t>
+      </w:r>
+      <w:r>
+        <w:rPr>
+          <w:rFonts w:hint="eastAsia"/>
+        </w:rPr>
+        <w:t xml:space="preserve">evaluation을 통해 </w:t>
+      </w:r>
+      <w:r>
+        <w:t>분석하고자 한다.</w:t>
       </w:r>
     </w:p>
     <w:p/>
-    <w:p>
-      <w:pPr>
-        <w:rPr>
-          <w:rFonts w:hint="eastAsia"/>
-        </w:rPr>
-      </w:pPr>
-    </w:p>
+    <w:p/>
     <w:p>
       <w:pPr>
         <w:pStyle w:val="a6"/>
@@ -359,18 +338,93 @@
         </w:rPr>
         <w:t xml:space="preserve">구현된 스케줄러의 요약 </w:t>
       </w:r>
-    </w:p>
-    <w:p>
+      <w:r>
+        <w:rPr>
+          <w:rFonts w:hint="eastAsia"/>
+          <w:b/>
+          <w:bCs/>
+        </w:rPr>
+        <w:t>(특징 등)</w:t>
+      </w:r>
+    </w:p>
+    <w:p>
+      <w:pPr>
+        <w:rPr>
+          <w:rFonts w:hint="eastAsia"/>
+        </w:rPr>
+      </w:pPr>
+      <w:r>
+        <w:rPr>
+          <w:rFonts w:hint="eastAsia"/>
+        </w:rPr>
+        <w:t xml:space="preserve">일단 처음에 State로 프로세스의 상태를 </w:t>
+      </w:r>
+      <w:proofErr w:type="gramStart"/>
+      <w:r>
+        <w:t>{ NEW</w:t>
+      </w:r>
+      <w:proofErr w:type="gramEnd"/>
+      <w:r>
+        <w:t xml:space="preserve">, READY, RUNNING, WAITING, </w:t>
+      </w:r>
+      <w:proofErr w:type="gramStart"/>
+      <w:r>
+        <w:t>TERMINATED }</w:t>
+      </w:r>
+      <w:proofErr w:type="gramEnd"/>
+      <w:r>
+        <w:rPr>
+          <w:rFonts w:hint="eastAsia"/>
+        </w:rPr>
+        <w:t xml:space="preserve"> 라고 정의했다. 각 프로세스는 해당 상태를 가질 수 있다. 그리고 Process 구조체를 만들어서 </w:t>
+      </w:r>
       <w:proofErr w:type="spellStart"/>
       <w:r>
         <w:rPr>
           <w:rFonts w:hint="eastAsia"/>
         </w:rPr>
-        <w:t>ㅇㅇㅇㅇㅇㅇㅇㅇ</w:t>
+        <w:t>pid</w:t>
       </w:r>
       <w:proofErr w:type="spellEnd"/>
+      <w:r>
+        <w:rPr>
+          <w:rFonts w:hint="eastAsia"/>
+        </w:rPr>
+        <w:t xml:space="preserve">(process ID), arrival time(도착 시간), burst time(전체 CPU 수행 시간), remaining time(남은 CPU 수행 시간), io request times(I/O요청 시점들), </w:t>
+      </w:r>
     </w:p>
     <w:p/>
+    <w:p>
+      <w:pPr>
+        <w:rPr>
+          <w:rFonts w:hint="eastAsia"/>
+        </w:rPr>
+      </w:pPr>
+      <w:r>
+        <w:rPr>
+          <w:rFonts w:hint="eastAsia"/>
+        </w:rPr>
+        <w:t xml:space="preserve">그리고 </w:t>
+      </w:r>
+      <w:r>
+        <w:rPr>
+          <w:rFonts w:hint="eastAsia"/>
+        </w:rPr>
+        <w:t xml:space="preserve">Process와 job queue를 </w:t>
+      </w:r>
+      <w:r>
+        <w:rPr>
+          <w:rFonts w:hint="eastAsia"/>
+        </w:rPr>
+        <w:t>clone 해서 다음 알고리즘에서</w:t>
+      </w:r>
+      <w:r>
+        <w:rPr>
+          <w:rFonts w:hint="eastAsia"/>
+        </w:rPr>
+        <w:t xml:space="preserve">도 같은 조건으로 계속 실행될 수 있도록 했다. </w:t>
+      </w:r>
+    </w:p>
     <w:p/>
     <w:p/>
     <w:p>
@@ -380,12 +434,18 @@
           <w:ilvl w:val="0"/>
           <w:numId w:val="1"/>
         </w:numPr>
-      </w:pPr>
-      <w:r>
-        <w:rPr>
-          <w:rFonts w:hint="eastAsia"/>
-        </w:rPr>
-        <w:lastRenderedPageBreak/>
+        <w:rPr>
+          <w:rFonts w:hint="eastAsia"/>
+          <w:b/>
+          <w:bCs/>
+        </w:rPr>
+      </w:pPr>
+      <w:r>
+        <w:rPr>
+          <w:rFonts w:hint="eastAsia"/>
+          <w:b/>
+          <w:bCs/>
+        </w:rPr>
         <w:t>본론</w:t>
       </w:r>
     </w:p>
@@ -396,10 +456,49 @@
           <w:ilvl w:val="1"/>
           <w:numId w:val="1"/>
         </w:numPr>
-      </w:pPr>
-      <w:r>
+        <w:rPr>
+          <w:b/>
+          <w:bCs/>
+        </w:rPr>
+      </w:pPr>
+      <w:r>
+        <w:rPr>
+          <w:rFonts w:hint="eastAsia"/>
+          <w:b/>
+          <w:bCs/>
+        </w:rPr>
+        <w:t xml:space="preserve"> </w:t>
+      </w:r>
+      <w:r>
+        <w:rPr>
+          <w:b/>
+          <w:bCs/>
+        </w:rPr>
         <w:t xml:space="preserve">다른 CPU 스케줄링 시뮬레이터에 대한 소개 </w:t>
       </w:r>
+    </w:p>
+    <w:p>
+      <w:pPr>
+        <w:rPr>
+          <w:rFonts w:hint="eastAsia"/>
+        </w:rPr>
+      </w:pPr>
+      <w:proofErr w:type="spellStart"/>
+      <w:r>
+        <w:rPr>
+          <w:rFonts w:hint="eastAsia"/>
+        </w:rPr>
+        <w:t>ddd</w:t>
+      </w:r>
+      <w:proofErr w:type="spellEnd"/>
+    </w:p>
+    <w:p/>
+    <w:p>
+      <w:pPr>
+        <w:rPr>
+          <w:rFonts w:hint="eastAsia"/>
+        </w:rPr>
+      </w:pPr>
     </w:p>
     <w:p>
       <w:pPr>
@@ -408,10 +507,90 @@
           <w:ilvl w:val="1"/>
           <w:numId w:val="1"/>
         </w:numPr>
-      </w:pPr>
-      <w:r>
-        <w:t>본인이 구현한 시뮬레이터의 시스템 구성도</w:t>
-      </w:r>
+        <w:rPr>
+          <w:b/>
+          <w:bCs/>
+        </w:rPr>
+      </w:pPr>
+      <w:r>
+        <w:rPr>
+          <w:rFonts w:hint="eastAsia"/>
+          <w:b/>
+          <w:bCs/>
+        </w:rPr>
+        <w:t xml:space="preserve"> </w:t>
+      </w:r>
+      <w:r>
+        <w:rPr>
+          <w:b/>
+          <w:bCs/>
+        </w:rPr>
+        <w:t>시뮬레이터의 시스템 구성도</w:t>
+      </w:r>
+    </w:p>
+    <w:p>
+      <w:pPr>
+        <w:rPr>
+          <w:rFonts w:hint="eastAsia"/>
+        </w:rPr>
+      </w:pPr>
+      <w:r>
+        <w:drawing>
+          <wp:inline distT="0" distB="0" distL="0" distR="0" wp14:anchorId="52746BCC" wp14:editId="77FC4BD0">
+            <wp:extent cx="5731510" cy="3107055"/>
+            <wp:effectExtent l="0" t="0" r="2540" b="0"/>
+            <wp:docPr id="1609568874" name="그림 1"/>
+            <wp:cNvGraphicFramePr>
+              <a:graphicFrameLocks xmlns:a="http://schemas.openxmlformats.org/drawingml/2006/main" noChangeAspect="1"/>
+            </wp:cNvGraphicFramePr>
+            <a:graphic xmlns:a="http://schemas.openxmlformats.org/drawingml/2006/main">
+              <a:graphicData uri="http://schemas.openxmlformats.org/drawingml/2006/picture">
+                <pic:pic xmlns:pic="http://schemas.openxmlformats.org/drawingml/2006/picture">
+                  <pic:nvPicPr>
+                    <pic:cNvPr id="1609568874" name=""/>
+                    <pic:cNvPicPr/>
+                  </pic:nvPicPr>
+                  <pic:blipFill>
+                    <a:blip r:embed="rId8"/>
+                    <a:stretch>
+                      <a:fillRect/>
+                    </a:stretch>
+                  </pic:blipFill>
+                  <pic:spPr>
+                    <a:xfrm>
+                      <a:off x="0" y="0"/>
+                      <a:ext cx="5731510" cy="3107055"/>
+                    </a:xfrm>
+                    <a:prstGeom prst="rect">
+                      <a:avLst/>
+                    </a:prstGeom>
+                  </pic:spPr>
+                </pic:pic>
+              </a:graphicData>
+            </a:graphic>
+          </wp:inline>
+        </w:drawing>
+      </w:r>
+    </w:p>
+    <w:p>
+      <w:pPr>
+        <w:rPr>
+          <w:rFonts w:hint="eastAsia"/>
+        </w:rPr>
+      </w:pPr>
+      <w:r>
+        <w:rPr>
+          <w:rFonts w:hint="eastAsia"/>
+        </w:rPr>
+        <w:t>dd</w:t>
+      </w:r>
+    </w:p>
+    <w:p>
+      <w:pPr>
+        <w:rPr>
+          <w:rFonts w:hint="eastAsia"/>
+        </w:rPr>
+      </w:pPr>
     </w:p>
     <w:p>
       <w:pPr>
@@ -420,31 +599,224 @@
           <w:ilvl w:val="1"/>
           <w:numId w:val="1"/>
         </w:numPr>
-      </w:pPr>
-      <w:r>
+        <w:rPr>
+          <w:b/>
+          <w:bCs/>
+        </w:rPr>
+      </w:pPr>
+      <w:r>
+        <w:rPr>
+          <w:b/>
+          <w:bCs/>
+        </w:rPr>
         <w:t>각 모듈에 대한 설명</w:t>
       </w:r>
       <w:r>
         <w:rPr>
           <w:rFonts w:hint="eastAsia"/>
+          <w:b/>
+          <w:bCs/>
         </w:rPr>
         <w:t xml:space="preserve"> </w:t>
       </w:r>
       <w:r>
+        <w:rPr>
+          <w:b/>
+          <w:bCs/>
+        </w:rPr>
         <w:t xml:space="preserve">(알고리즘으로 표현) </w:t>
       </w:r>
     </w:p>
     <w:p>
-      <w:r>
-        <w:t xml:space="preserve">* 시뮬레이터 실행 결과 화면 </w:t>
-      </w:r>
-    </w:p>
-    <w:p>
-      <w:r>
-        <w:t xml:space="preserve">* </w:t>
+      <w:pPr>
+        <w:pStyle w:val="a6"/>
+        <w:numPr>
+          <w:ilvl w:val="0"/>
+          <w:numId w:val="3"/>
+        </w:numPr>
+      </w:pPr>
+      <w:r>
+        <w:rPr>
+          <w:rFonts w:hint="eastAsia"/>
+        </w:rPr>
+        <w:t>FCFS</w:t>
+      </w:r>
+    </w:p>
+    <w:p/>
+    <w:p>
+      <w:pPr>
+        <w:rPr>
+          <w:rFonts w:hint="eastAsia"/>
+        </w:rPr>
+      </w:pPr>
+    </w:p>
+    <w:p>
+      <w:pPr>
+        <w:pStyle w:val="a6"/>
+        <w:numPr>
+          <w:ilvl w:val="0"/>
+          <w:numId w:val="3"/>
+        </w:numPr>
+      </w:pPr>
+      <w:r>
+        <w:rPr>
+          <w:rFonts w:hint="eastAsia"/>
+        </w:rPr>
+        <w:t>SJF</w:t>
+      </w:r>
+    </w:p>
+    <w:p>
+      <w:pPr>
+        <w:pStyle w:val="a6"/>
+        <w:numPr>
+          <w:ilvl w:val="0"/>
+          <w:numId w:val="3"/>
+        </w:numPr>
+      </w:pPr>
+      <w:r>
+        <w:rPr>
+          <w:rFonts w:hint="eastAsia"/>
+        </w:rPr>
+        <w:t>SJF preemptive</w:t>
+      </w:r>
+    </w:p>
+    <w:p>
+      <w:pPr>
+        <w:pStyle w:val="a6"/>
+        <w:numPr>
+          <w:ilvl w:val="0"/>
+          <w:numId w:val="3"/>
+        </w:numPr>
+      </w:pPr>
+      <w:r>
+        <w:rPr>
+          <w:rFonts w:hint="eastAsia"/>
+        </w:rPr>
+        <w:t>Priority</w:t>
+      </w:r>
+    </w:p>
+    <w:p>
+      <w:pPr>
+        <w:pStyle w:val="a6"/>
+        <w:numPr>
+          <w:ilvl w:val="0"/>
+          <w:numId w:val="3"/>
+        </w:numPr>
+      </w:pPr>
+      <w:r>
+        <w:rPr>
+          <w:rFonts w:hint="eastAsia"/>
+        </w:rPr>
+        <w:t>Priority preemptive</w:t>
+      </w:r>
+    </w:p>
+    <w:p>
+      <w:pPr>
+        <w:pStyle w:val="a6"/>
+        <w:numPr>
+          <w:ilvl w:val="0"/>
+          <w:numId w:val="3"/>
+        </w:numPr>
+      </w:pPr>
+      <w:r>
+        <w:rPr>
+          <w:rFonts w:hint="eastAsia"/>
+        </w:rPr>
+        <w:t>Round Robin</w:t>
+      </w:r>
+    </w:p>
+    <w:p>
+      <w:pPr>
+        <w:pStyle w:val="a6"/>
+        <w:numPr>
+          <w:ilvl w:val="0"/>
+          <w:numId w:val="3"/>
+        </w:numPr>
+      </w:pPr>
+      <w:r>
+        <w:rPr>
+          <w:rFonts w:hint="eastAsia"/>
+        </w:rPr>
+        <w:t>Config</w:t>
+      </w:r>
+    </w:p>
+    <w:p>
+      <w:pPr>
+        <w:pStyle w:val="a6"/>
+        <w:numPr>
+          <w:ilvl w:val="0"/>
+          <w:numId w:val="3"/>
+        </w:numPr>
+      </w:pPr>
+      <w:r>
+        <w:rPr>
+          <w:rFonts w:hint="eastAsia"/>
+        </w:rPr>
+        <w:t>Evaluation</w:t>
+      </w:r>
+    </w:p>
+    <w:p>
+      <w:pPr>
+        <w:pStyle w:val="a6"/>
+        <w:numPr>
+          <w:ilvl w:val="0"/>
+          <w:numId w:val="3"/>
+        </w:numPr>
+        <w:rPr>
+          <w:rFonts w:hint="eastAsia"/>
+        </w:rPr>
+      </w:pPr>
+      <w:r>
+        <w:rPr>
+          <w:rFonts w:hint="eastAsia"/>
+        </w:rPr>
+        <w:t xml:space="preserve">Print </w:t>
       </w:r>
       <w:proofErr w:type="spellStart"/>
       <w:r>
+        <w:rPr>
+          <w:rFonts w:hint="eastAsia"/>
+        </w:rPr>
+        <w:t>gantt</w:t>
+      </w:r>
+      <w:proofErr w:type="spellEnd"/>
+      <w:r>
+        <w:rPr>
+          <w:rFonts w:hint="eastAsia"/>
+        </w:rPr>
+        <w:t xml:space="preserve"> chart</w:t>
+      </w:r>
+    </w:p>
+    <w:p>
+      <w:pPr>
+        <w:pStyle w:val="a6"/>
+        <w:numPr>
+          <w:ilvl w:val="1"/>
+          <w:numId w:val="1"/>
+        </w:numPr>
+      </w:pPr>
+      <w:r>
+        <w:t xml:space="preserve">시뮬레이터 실행 결과 화면 </w:t>
+      </w:r>
+    </w:p>
+    <w:p>
+      <w:pPr>
+        <w:pStyle w:val="a6"/>
+        <w:rPr>
+          <w:rFonts w:hint="eastAsia"/>
+        </w:rPr>
+      </w:pPr>
+    </w:p>
+    <w:p>
+      <w:pPr>
+        <w:pStyle w:val="a6"/>
+        <w:numPr>
+          <w:ilvl w:val="1"/>
+          <w:numId w:val="1"/>
+        </w:numPr>
+      </w:pPr>
+      <w:proofErr w:type="spellStart"/>
+      <w:r>
         <w:t>알고리즘들간의</w:t>
       </w:r>
       <w:proofErr w:type="spellEnd"/>
@@ -452,15 +824,9 @@
         <w:t xml:space="preserve"> 성능 비교 등 </w:t>
       </w:r>
     </w:p>
-    <w:p>
-      <w:pPr>
-        <w:rPr>
-          <w:rFonts w:hint="eastAsia"/>
-        </w:rPr>
-      </w:pPr>
-    </w:p>
+    <w:p/>
     <w:sectPr>
-      <w:footerReference w:type="default" r:id="rId8"/>
+      <w:footerReference w:type="default" r:id="rId9"/>
       <w:pgSz w:w="11906" w:h="16838"/>
       <w:pgMar w:top="1701" w:right="1440" w:bottom="1440" w:left="1440" w:header="851" w:footer="992" w:gutter="0"/>
       <w:cols w:space="425"/>
@@ -568,6 +934,184 @@
 <file path=word/numbering.xml><?xml version="1.0" encoding="utf-8"?>
 <w:numbering xmlns:wpc="http://schemas.microsoft.com/office/word/2010/wordprocessingCanvas" xmlns:cx="http://schemas.microsoft.com/office/drawing/2014/chartex" xmlns:cx1="http://schemas.microsoft.com/office/drawing/2015/9/8/chartex" xmlns:cx2="http://schemas.microsoft.com/office/drawing/2015/10/21/chartex" xmlns:cx3="http://schemas.microsoft.com/office/drawing/2016/5/9/chartex" xmlns:cx4="http://schemas.microsoft.com/office/drawing/2016/5/10/chartex" xmlns:cx5="http://schemas.microsoft.com/office/drawing/2016/5/11/chartex" xmlns:cx6="http://schemas.microsoft.com/office/drawing/2016/5/12/chartex" xmlns:cx7="http://schemas.microsoft.com/office/drawing/2016/5/13/chartex" xmlns:cx8="http://schemas.microsoft.com/office/drawing/2016/5/14/chartex" xmlns:mc="http://schemas.openxmlformats.org/markup-compatibility/2006" xmlns:aink="http://schemas.microsoft.com/office/drawing/2016/ink" xmlns:am3d="http://schemas.microsoft.com/office/drawing/2017/model3d" xmlns:o="urn:schemas-microsoft-com:office:office" xmlns:oel="http://schemas.microsoft.com/office/2019/extlst" xmlns:r="http://schemas.openxmlformats.org/officeDocument/2006/relationships" xmlns:m="http://schemas.openxmlformats.org/officeDocument/2006/math" xmlns:v="urn:schemas-microsoft-com:vml" xmlns:wp14="http://schemas.microsoft.com/office/word/2010/wordprocessingDrawing" xmlns:wp="http://schemas.openxmlformats.org/drawingml/2006/wordprocessingDrawing" xmlns:w10="urn:schemas-microsoft-com:office:word" xmlns:w="http://schemas.openxmlformats.org/wordprocessingml/2006/main" xmlns:w14="http://schemas.microsoft.com/office/word/2010/wordml" xmlns:w15="http://schemas.microsoft.com/office/word/2012/wordml" xmlns:w16cex="http://schemas.microsoft.com/office/word/2018/wordml/cex" xmlns:w16cid="http://schemas.microsoft.com/office/word/2016/wordml/cid" xmlns:w16="http://schemas.microsoft.com/office/word/2018/wordml" xmlns:w16du="http://schemas.microsoft.com/office/word/2023/wordml/word16du" xmlns:w16sdtdh="http://schemas.microsoft.com/office/word/2020/wordml/sdtdatahash" xmlns:w16sdtfl="http://schemas.microsoft.com/office/word/2024/wordml/sdtformatlock" xmlns:w16se="http://schemas.microsoft.com/office/word/2015/wordml/symex" xmlns:wpg="http://schemas.microsoft.com/office/word/2010/wordprocessingGroup" xmlns:wpi="http://schemas.microsoft.com/office/word/2010/wordprocessingInk" xmlns:wne="http://schemas.microsoft.com/office/word/2006/wordml" xmlns:wps="http://schemas.microsoft.com/office/word/2010/wordprocessingShape" mc:Ignorable="w14 w15 w16se w16cid w16 w16cex w16sdtdh w16sdtfl w16du wp14">
   <w:abstractNum w:abstractNumId="0" w15:restartNumberingAfterBreak="0">
+    <w:nsid w:val="27EE7D5A"/>
+    <w:multiLevelType w:val="hybridMultilevel"/>
+    <w:tmpl w:val="B93CADC4"/>
+    <w:lvl w:ilvl="0" w:tplc="C3366BEC">
+      <w:start w:val="1"/>
+      <w:numFmt w:val="ganada"/>
+      <w:lvlText w:val="%1."/>
+      <w:lvlJc w:val="left"/>
+      <w:pPr>
+        <w:ind w:left="1080" w:hanging="360"/>
+      </w:pPr>
+      <w:rPr>
+        <w:rFonts w:hint="default"/>
+      </w:rPr>
+    </w:lvl>
+    <w:lvl w:ilvl="1" w:tplc="04090019" w:tentative="1">
+      <w:start w:val="1"/>
+      <w:numFmt w:val="upperLetter"/>
+      <w:lvlText w:val="%2."/>
+      <w:lvlJc w:val="left"/>
+      <w:pPr>
+        <w:ind w:left="1600" w:hanging="440"/>
+      </w:pPr>
+    </w:lvl>
+    <w:lvl w:ilvl="2" w:tplc="0409001B" w:tentative="1">
+      <w:start w:val="1"/>
+      <w:numFmt w:val="lowerRoman"/>
+      <w:lvlText w:val="%3."/>
+      <w:lvlJc w:val="right"/>
+      <w:pPr>
+        <w:ind w:left="2040" w:hanging="440"/>
+      </w:pPr>
+    </w:lvl>
+    <w:lvl w:ilvl="3" w:tplc="0409000F" w:tentative="1">
+      <w:start w:val="1"/>
+      <w:numFmt w:val="decimal"/>
+      <w:lvlText w:val="%4."/>
+      <w:lvlJc w:val="left"/>
+      <w:pPr>
+        <w:ind w:left="2480" w:hanging="440"/>
+      </w:pPr>
+    </w:lvl>
+    <w:lvl w:ilvl="4" w:tplc="04090019" w:tentative="1">
+      <w:start w:val="1"/>
+      <w:numFmt w:val="upperLetter"/>
+      <w:lvlText w:val="%5."/>
+      <w:lvlJc w:val="left"/>
+      <w:pPr>
+        <w:ind w:left="2920" w:hanging="440"/>
+      </w:pPr>
+    </w:lvl>
+    <w:lvl w:ilvl="5" w:tplc="0409001B" w:tentative="1">
+      <w:start w:val="1"/>
+      <w:numFmt w:val="lowerRoman"/>
+      <w:lvlText w:val="%6."/>
+      <w:lvlJc w:val="right"/>
+      <w:pPr>
+        <w:ind w:left="3360" w:hanging="440"/>
+      </w:pPr>
+    </w:lvl>
+    <w:lvl w:ilvl="6" w:tplc="0409000F" w:tentative="1">
+      <w:start w:val="1"/>
+      <w:numFmt w:val="decimal"/>
+      <w:lvlText w:val="%7."/>
+      <w:lvlJc w:val="left"/>
+      <w:pPr>
+        <w:ind w:left="3800" w:hanging="440"/>
+      </w:pPr>
+    </w:lvl>
+    <w:lvl w:ilvl="7" w:tplc="04090019" w:tentative="1">
+      <w:start w:val="1"/>
+      <w:numFmt w:val="upperLetter"/>
+      <w:lvlText w:val="%8."/>
+      <w:lvlJc w:val="left"/>
+      <w:pPr>
+        <w:ind w:left="4240" w:hanging="440"/>
+      </w:pPr>
+    </w:lvl>
+    <w:lvl w:ilvl="8" w:tplc="0409001B" w:tentative="1">
+      <w:start w:val="1"/>
+      <w:numFmt w:val="lowerRoman"/>
+      <w:lvlText w:val="%9."/>
+      <w:lvlJc w:val="right"/>
+      <w:pPr>
+        <w:ind w:left="4680" w:hanging="440"/>
+      </w:pPr>
+    </w:lvl>
+  </w:abstractNum>
+  <w:abstractNum w:abstractNumId="1" w15:restartNumberingAfterBreak="0">
+    <w:nsid w:val="45F74BDF"/>
+    <w:multiLevelType w:val="hybridMultilevel"/>
+    <w:tmpl w:val="39FE4700"/>
+    <w:lvl w:ilvl="0" w:tplc="8C9E2F2C">
+      <w:start w:val="1"/>
+      <w:numFmt w:val="ganada"/>
+      <w:lvlText w:val="%1."/>
+      <w:lvlJc w:val="left"/>
+      <w:pPr>
+        <w:ind w:left="1160" w:hanging="360"/>
+      </w:pPr>
+      <w:rPr>
+        <w:rFonts w:hint="default"/>
+      </w:rPr>
+    </w:lvl>
+    <w:lvl w:ilvl="1" w:tplc="04090019">
+      <w:start w:val="1"/>
+      <w:numFmt w:val="upperLetter"/>
+      <w:lvlText w:val="%2."/>
+      <w:lvlJc w:val="left"/>
+      <w:pPr>
+        <w:ind w:left="1680" w:hanging="440"/>
+      </w:pPr>
+    </w:lvl>
+    <w:lvl w:ilvl="2" w:tplc="0409001B" w:tentative="1">
+      <w:start w:val="1"/>
+      <w:numFmt w:val="lowerRoman"/>
+      <w:lvlText w:val="%3."/>
+      <w:lvlJc w:val="right"/>
+      <w:pPr>
+        <w:ind w:left="2120" w:hanging="440"/>
+      </w:pPr>
+    </w:lvl>
+    <w:lvl w:ilvl="3" w:tplc="0409000F" w:tentative="1">
+      <w:start w:val="1"/>
+      <w:numFmt w:val="decimal"/>
+      <w:lvlText w:val="%4."/>
+      <w:lvlJc w:val="left"/>
+      <w:pPr>
+        <w:ind w:left="2560" w:hanging="440"/>
+      </w:pPr>
+    </w:lvl>
+    <w:lvl w:ilvl="4" w:tplc="04090019" w:tentative="1">
+      <w:start w:val="1"/>
+      <w:numFmt w:val="upperLetter"/>
+      <w:lvlText w:val="%5."/>
+      <w:lvlJc w:val="left"/>
+      <w:pPr>
+        <w:ind w:left="3000" w:hanging="440"/>
+      </w:pPr>
+    </w:lvl>
+    <w:lvl w:ilvl="5" w:tplc="0409001B" w:tentative="1">
+      <w:start w:val="1"/>
+      <w:numFmt w:val="lowerRoman"/>
+      <w:lvlText w:val="%6."/>
+      <w:lvlJc w:val="right"/>
+      <w:pPr>
+        <w:ind w:left="3440" w:hanging="440"/>
+      </w:pPr>
+    </w:lvl>
+    <w:lvl w:ilvl="6" w:tplc="0409000F" w:tentative="1">
+      <w:start w:val="1"/>
+      <w:numFmt w:val="decimal"/>
+      <w:lvlText w:val="%7."/>
+      <w:lvlJc w:val="left"/>
+      <w:pPr>
+        <w:ind w:left="3880" w:hanging="440"/>
+      </w:pPr>
+    </w:lvl>
+    <w:lvl w:ilvl="7" w:tplc="04090019" w:tentative="1">
+      <w:start w:val="1"/>
+      <w:numFmt w:val="upperLetter"/>
+      <w:lvlText w:val="%8."/>
+      <w:lvlJc w:val="left"/>
+      <w:pPr>
+        <w:ind w:left="4320" w:hanging="440"/>
+      </w:pPr>
+    </w:lvl>
+    <w:lvl w:ilvl="8" w:tplc="0409001B" w:tentative="1">
+      <w:start w:val="1"/>
+      <w:numFmt w:val="lowerRoman"/>
+      <w:lvlText w:val="%9."/>
+      <w:lvlJc w:val="right"/>
+      <w:pPr>
+        <w:ind w:left="4760" w:hanging="440"/>
+      </w:pPr>
+    </w:lvl>
+  </w:abstractNum>
+  <w:abstractNum w:abstractNumId="2" w15:restartNumberingAfterBreak="0">
     <w:nsid w:val="73AD0B41"/>
     <w:multiLevelType w:val="multilevel"/>
     <w:tmpl w:val="81EE0BAA"/>
@@ -689,6 +1233,12 @@
     </w:lvl>
   </w:abstractNum>
   <w:num w:numId="1" w16cid:durableId="624237476">
+    <w:abstractNumId w:val="2"/>
+  </w:num>
+  <w:num w:numId="2" w16cid:durableId="1589656404">
+    <w:abstractNumId w:val="1"/>
+  </w:num>
+  <w:num w:numId="3" w16cid:durableId="451478089">
     <w:abstractNumId w:val="0"/>
   </w:num>
 </w:numbering>

</xml_diff>